<commit_message>
Notes up to L3
</commit_message>
<xml_diff>
--- a/Notes.docx
+++ b/Notes.docx
@@ -32,7 +32,15 @@
         </w:numPr>
       </w:pPr>
       <w:r>
-        <w:t>Classification, speech recognition, denoising/upsampling, music information retrieval</w:t>
+        <w:t>Classification, speech recognition, denoising/</w:t>
+      </w:r>
+      <w:proofErr w:type="spellStart"/>
+      <w:r>
+        <w:t>upsampling</w:t>
+      </w:r>
+      <w:proofErr w:type="spellEnd"/>
+      <w:r>
+        <w:t>, music information retrieval</w:t>
       </w:r>
     </w:p>
     <w:p>
@@ -44,7 +52,13 @@
         </w:numPr>
       </w:pPr>
       <w:r>
-        <w:t>Music has subapplications: instrument recognition, etc.</w:t>
+        <w:t xml:space="preserve">Music has </w:t>
+      </w:r>
+      <w:r>
+        <w:t>sub applications</w:t>
+      </w:r>
+      <w:r>
+        <w:t>: instrument recognition, etc.</w:t>
       </w:r>
     </w:p>
     <w:p>
@@ -118,6 +132,9 @@
     </w:p>
     <w:p>
       <w:r>
+        <w:rPr>
+          <w:noProof/>
+        </w:rPr>
         <w:drawing>
           <wp:inline distT="0" distB="0" distL="0" distR="0" wp14:anchorId="3E3B1345" wp14:editId="31E8CCC1">
             <wp:extent cx="5943600" cy="2494915"/>
@@ -160,6 +177,9 @@
     </w:p>
     <w:p>
       <w:r>
+        <w:rPr>
+          <w:noProof/>
+        </w:rPr>
         <w:drawing>
           <wp:inline distT="0" distB="0" distL="0" distR="0" wp14:anchorId="67DF13A3" wp14:editId="10E2DF67">
             <wp:extent cx="5943600" cy="2768600"/>
@@ -405,13 +425,7 @@
           <w:rPr>
             <w:rFonts w:ascii="Cambria Math" w:hAnsi="Cambria Math"/>
           </w:rPr>
-          <m:t>*44</m:t>
-        </m:r>
-        <m:r>
-          <w:rPr>
-            <w:rFonts w:ascii="Cambria Math" w:hAnsi="Cambria Math"/>
-          </w:rPr>
-          <m:t>0</m:t>
+          <m:t>*440</m:t>
         </m:r>
       </m:oMath>
     </w:p>
@@ -458,13 +472,7 @@
                   <w:rPr>
                     <w:rFonts w:ascii="Cambria Math" w:hAnsi="Cambria Math"/>
                   </w:rPr>
-                  <m:t>p</m:t>
-                </m:r>
-                <m:r>
-                  <w:rPr>
-                    <w:rFonts w:ascii="Cambria Math" w:hAnsi="Cambria Math"/>
-                  </w:rPr>
-                  <m:t>+1</m:t>
+                  <m:t>p+1</m:t>
                 </m:r>
               </m:e>
             </m:d>
@@ -766,13 +774,7 @@
         <w:rPr>
           <w:rFonts w:eastAsiaTheme="minorEastAsia"/>
         </w:rPr>
-        <w:t xml:space="preserve">: 10 </w:t>
-      </w:r>
-      <w:r>
-        <w:rPr>
-          <w:rFonts w:eastAsiaTheme="minorEastAsia"/>
-        </w:rPr>
-        <w:t>W/m</w:t>
+        <w:t>: 10 W/m</w:t>
       </w:r>
       <w:r>
         <w:rPr>
@@ -939,13 +941,7 @@
           <w:rPr>
             <w:rFonts w:ascii="Cambria Math" w:hAnsi="Cambria Math"/>
           </w:rPr>
-          <m:t>=</m:t>
-        </m:r>
-        <m:r>
-          <w:rPr>
-            <w:rFonts w:ascii="Cambria Math" w:hAnsi="Cambria Math"/>
-          </w:rPr>
-          <m:t>10</m:t>
+          <m:t>=10</m:t>
         </m:r>
         <m:func>
           <m:funcPr>
@@ -1060,6 +1056,7 @@
       <w:r>
         <w:rPr>
           <w:rFonts w:eastAsiaTheme="minorEastAsia"/>
+          <w:noProof/>
         </w:rPr>
         <w:lastRenderedPageBreak/>
         <w:drawing>
@@ -1130,7 +1127,21 @@
         <w:rPr>
           <w:rFonts w:eastAsiaTheme="minorEastAsia"/>
         </w:rPr>
-        <w:t xml:space="preserve"> is a subject measure of intensity. It is the perception of a sound’s intensity. Depends on duration/frequency of a sound and age. It is measured in phons.</w:t>
+        <w:t xml:space="preserve"> is a subject measure of intensity. It is the perception of a sound’s intensity. Depends on duration/frequency of a sound and age. It is measured in </w:t>
+      </w:r>
+      <w:proofErr w:type="spellStart"/>
+      <w:r>
+        <w:rPr>
+          <w:rFonts w:eastAsiaTheme="minorEastAsia"/>
+        </w:rPr>
+        <w:t>phons</w:t>
+      </w:r>
+      <w:proofErr w:type="spellEnd"/>
+      <w:r>
+        <w:rPr>
+          <w:rFonts w:eastAsiaTheme="minorEastAsia"/>
+        </w:rPr>
+        <w:t>.</w:t>
       </w:r>
     </w:p>
     <w:p>
@@ -1266,6 +1277,7 @@
       <w:r>
         <w:rPr>
           <w:rFonts w:eastAsiaTheme="minorEastAsia"/>
+          <w:noProof/>
         </w:rPr>
         <w:drawing>
           <wp:inline distT="0" distB="0" distL="0" distR="0" wp14:anchorId="53CFC1B5" wp14:editId="51023EC8">
@@ -1421,7 +1433,21 @@
         <w:rPr>
           <w:rFonts w:eastAsiaTheme="minorEastAsia"/>
         </w:rPr>
-        <w:t xml:space="preserve">i.e. f1 = 440 hz, f2 = 2 * 440 = 880, f3 = 3 * 440 = 1320, … </w:t>
+        <w:t xml:space="preserve">i.e. f1 = 440 </w:t>
+      </w:r>
+      <w:proofErr w:type="spellStart"/>
+      <w:r>
+        <w:rPr>
+          <w:rFonts w:eastAsiaTheme="minorEastAsia"/>
+        </w:rPr>
+        <w:t>hz</w:t>
+      </w:r>
+      <w:proofErr w:type="spellEnd"/>
+      <w:r>
+        <w:rPr>
+          <w:rFonts w:eastAsiaTheme="minorEastAsia"/>
+        </w:rPr>
+        <w:t xml:space="preserve">, f2 = 2 * 440 = 880, f3 = 3 * 440 = 1320, … </w:t>
       </w:r>
     </w:p>
     <w:p>
@@ -1484,19 +1510,7 @@
         <w:rPr>
           <w:rFonts w:eastAsiaTheme="minorEastAsia"/>
         </w:rPr>
-        <w:t xml:space="preserve">One reason why two sounds may be different, despite having the same </w:t>
-      </w:r>
-      <w:r>
-        <w:rPr>
-          <w:rFonts w:eastAsiaTheme="minorEastAsia"/>
-        </w:rPr>
-        <w:t>intensity, frequency and duration</w:t>
-      </w:r>
-      <w:r>
-        <w:rPr>
-          <w:rFonts w:eastAsiaTheme="minorEastAsia"/>
-        </w:rPr>
-        <w:t>, is the distribution of harmonic partials. This can be shown with a spectrogram.</w:t>
+        <w:t>One reason why two sounds may be different, despite having the same intensity, frequency and duration, is the distribution of harmonic partials. This can be shown with a spectrogram.</w:t>
       </w:r>
     </w:p>
     <w:p>
@@ -1538,37 +1552,7 @@
         <w:rPr>
           <w:rFonts w:eastAsiaTheme="minorEastAsia"/>
         </w:rPr>
-        <w:t xml:space="preserve"> is a periodic variation in amplitude, aka tremolo. </w:t>
-      </w:r>
-      <w:r>
-        <w:rPr>
-          <w:rFonts w:eastAsiaTheme="minorEastAsia"/>
-        </w:rPr>
-        <w:t xml:space="preserve">Apply a messenger signal with </w:t>
-      </w:r>
-      <w:r>
-        <w:rPr>
-          <w:rFonts w:eastAsiaTheme="minorEastAsia"/>
-        </w:rPr>
-        <w:t xml:space="preserve">amplitude </w:t>
-      </w:r>
-      <w:r>
-        <w:rPr>
-          <w:rFonts w:eastAsiaTheme="minorEastAsia"/>
-        </w:rPr>
-        <w:t xml:space="preserve">modulation on a carrier signal to achieve </w:t>
-      </w:r>
-      <w:r>
-        <w:rPr>
-          <w:rFonts w:eastAsiaTheme="minorEastAsia"/>
-        </w:rPr>
-        <w:t>e</w:t>
-      </w:r>
-      <w:r>
-        <w:rPr>
-          <w:rFonts w:eastAsiaTheme="minorEastAsia"/>
-        </w:rPr>
-        <w:t>ffect.</w:t>
+        <w:t xml:space="preserve"> is a periodic variation in amplitude, aka tremolo. Apply a messenger signal with amplitude modulation on a carrier signal to achieve effect.</w:t>
       </w:r>
     </w:p>
     <w:sectPr>
@@ -2101,6 +2085,7 @@
   <w:style w:type="paragraph" w:default="1" w:styleId="Normal">
     <w:name w:val="Normal"/>
     <w:qFormat/>
+    <w:rsid w:val="00252165"/>
   </w:style>
   <w:style w:type="paragraph" w:styleId="Heading1">
     <w:name w:val="heading 1"/>

</xml_diff>